<commit_message>
Ser generelt godt, ud få rettelster, og ikke mange kommentarer
</commit_message>
<xml_diff>
--- a/Rapport og projektdokumentation/Projektdokumentation/Til review/Jenkins.docx
+++ b/Rapport og projektdokumentation/Projektdokumentation/Til review/Jenkins.docx
@@ -1,10 +1,10 @@
 
 <file path=word/document.xml><?xml version="1.0" encoding="utf-8"?>
-<w:document xmlns:wpc="http://schemas.microsoft.com/office/word/2010/wordprocessingCanvas" xmlns:mc="http://schemas.openxmlformats.org/markup-compatibility/2006" xmlns:o="urn:schemas-microsoft-com:office:office" xmlns:r="http://schemas.openxmlformats.org/officeDocument/2006/relationships" xmlns:m="http://schemas.openxmlformats.org/officeDocument/2006/math" xmlns:v="urn:schemas-microsoft-com:vml" xmlns:wp14="http://schemas.microsoft.com/office/word/2010/wordprocessingDrawing" xmlns:wp="http://schemas.openxmlformats.org/drawingml/2006/wordprocessingDrawing" xmlns:w10="urn:schemas-microsoft-com:office:word" xmlns:w="http://schemas.openxmlformats.org/wordprocessingml/2006/main" xmlns:w14="http://schemas.microsoft.com/office/word/2010/wordml" xmlns:w15="http://schemas.microsoft.com/office/word/2012/wordml" xmlns:wpg="http://schemas.microsoft.com/office/word/2010/wordprocessingGroup" xmlns:wpi="http://schemas.microsoft.com/office/word/2010/wordprocessingInk" xmlns:wne="http://schemas.microsoft.com/office/word/2006/wordml" xmlns:wps="http://schemas.microsoft.com/office/word/2010/wordprocessingShape" mc:Ignorable="w14 w15 wp14">
+<w:document xmlns:ve="http://schemas.openxmlformats.org/markup-compatibility/2006" xmlns:o="urn:schemas-microsoft-com:office:office" xmlns:r="http://schemas.openxmlformats.org/officeDocument/2006/relationships" xmlns:m="http://schemas.openxmlformats.org/officeDocument/2006/math" xmlns:v="urn:schemas-microsoft-com:vml" xmlns:wp="http://schemas.openxmlformats.org/drawingml/2006/wordprocessingDrawing" xmlns:w10="urn:schemas-microsoft-com:office:word" xmlns:w="http://schemas.openxmlformats.org/wordprocessingml/2006/main" xmlns:wne="http://schemas.microsoft.com/office/word/2006/wordml">
   <w:body>
     <w:p>
       <w:pPr>
-        <w:pStyle w:val="Heading1"/>
+        <w:pStyle w:val="Overskrift1"/>
         <w:spacing w:line="276" w:lineRule="auto"/>
       </w:pPr>
       <w:proofErr w:type="spellStart"/>
@@ -26,7 +26,13 @@
         <w:t xml:space="preserve"> er i det følgende beskrevet, da </w:t>
       </w:r>
       <w:r>
-        <w:t>på trods af at det ikke kom til at virke under dette projekt, er brugt mange timer på det og kommet en masse erfaringer ud af det.</w:t>
+        <w:t>på trods af at det ikke kom til at virke under dette projekt, er brugt mange timer på det og</w:t>
+      </w:r>
+      <w:r>
+        <w:t xml:space="preserve"> der er</w:t>
+      </w:r>
+      <w:r>
+        <w:t xml:space="preserve"> kommet en masse erfaringer ud af det.</w:t>
       </w:r>
     </w:p>
     <w:p>
@@ -39,10 +45,13 @@
       </w:r>
       <w:proofErr w:type="spellEnd"/>
       <w:r>
-        <w:t xml:space="preserve"> har haft til formål at sikre en objektiv og løbende håndtering af de tests der er skrevet i projektet.</w:t>
-      </w:r>
-      <w:r>
-        <w:t xml:space="preserve"> Det kobles sammen med et </w:t>
+        <w:t xml:space="preserve"> har haft til formål at sikre en objektiv og løbende håndtering af de tests</w:t>
+      </w:r>
+      <w:r>
+        <w:t>,</w:t>
+      </w:r>
+      <w:r>
+        <w:t xml:space="preserve"> der er skrevet i projektet. Det kobles sammen med et </w:t>
       </w:r>
       <w:proofErr w:type="spellStart"/>
       <w:r>
@@ -74,7 +83,13 @@
       </w:r>
       <w:proofErr w:type="spellEnd"/>
       <w:r>
-        <w:t xml:space="preserve"> og kører de test-suites der er lavet igennem </w:t>
+        <w:t xml:space="preserve"> og kører de test-suites</w:t>
+      </w:r>
+      <w:r>
+        <w:t>,</w:t>
+      </w:r>
+      <w:r>
+        <w:t xml:space="preserve"> der er lavet igennem </w:t>
       </w:r>
       <w:proofErr w:type="spellStart"/>
       <w:r>
@@ -89,6 +104,37 @@
         <w:t>NSubstitute</w:t>
       </w:r>
       <w:proofErr w:type="spellEnd"/>
+      <w:r>
+        <w:t xml:space="preserve"> </w:t>
+      </w:r>
+      <w:proofErr w:type="spellStart"/>
+      <w:r>
+        <w:rPr>
+          <w:color w:val="FF0000"/>
+        </w:rPr>
+        <w:t>NSubstitute</w:t>
+      </w:r>
+      <w:proofErr w:type="spellEnd"/>
+      <w:r>
+        <w:rPr>
+          <w:color w:val="FF0000"/>
+        </w:rPr>
+        <w:t xml:space="preserve"> er vel bare et værktøj brugt sammen med </w:t>
+      </w:r>
+      <w:proofErr w:type="spellStart"/>
+      <w:r>
+        <w:rPr>
+          <w:color w:val="FF0000"/>
+        </w:rPr>
+        <w:t>NUnit</w:t>
+      </w:r>
+      <w:proofErr w:type="spellEnd"/>
+      <w:r>
+        <w:rPr>
+          <w:color w:val="FF0000"/>
+        </w:rPr>
+        <w:t>, og derfor ikke decideret, hvad testene er lavet igennem</w:t>
+      </w:r>
       <w:r>
         <w:t xml:space="preserve">. Det kan også sættes op til at udføre statisk analyse og </w:t>
       </w:r>
@@ -122,7 +168,16 @@
       </w:r>
       <w:proofErr w:type="spellEnd"/>
       <w:r>
-        <w:t xml:space="preserve"> der er brug i projektet kører på </w:t>
+        <w:t>,</w:t>
+      </w:r>
+      <w:r>
+        <w:t xml:space="preserve"> der er brug</w:t>
+      </w:r>
+      <w:r>
+        <w:t>t</w:t>
+      </w:r>
+      <w:r>
+        <w:t xml:space="preserve"> i projektet kører på </w:t>
       </w:r>
       <w:proofErr w:type="spellStart"/>
       <w:r>
@@ -133,15 +188,27 @@
         <w:t xml:space="preserve">, hvilket </w:t>
       </w:r>
       <w:r>
-        <w:t xml:space="preserve">viste sig at være et problem. Under opsætningen af </w:t>
-      </w:r>
-      <w:proofErr w:type="spellStart"/>
-      <w:r>
-        <w:t>Jenkins</w:t>
-      </w:r>
-      <w:proofErr w:type="spellEnd"/>
-      <w:r>
-        <w:t xml:space="preserve"> projektet, skal der specificeres hvornår </w:t>
+        <w:t>viste sig at være et problem. Under o</w:t>
+      </w:r>
+      <w:r>
+        <w:t xml:space="preserve">psætningen af </w:t>
+      </w:r>
+      <w:proofErr w:type="spellStart"/>
+      <w:r>
+        <w:t>Jenkins</w:t>
+      </w:r>
+      <w:proofErr w:type="spellEnd"/>
+      <w:r>
+        <w:t xml:space="preserve"> projektet</w:t>
+      </w:r>
+      <w:r>
+        <w:t xml:space="preserve"> skal der specificeres</w:t>
+      </w:r>
+      <w:r>
+        <w:t>,</w:t>
+      </w:r>
+      <w:r>
+        <w:t xml:space="preserve"> hvornår </w:t>
       </w:r>
       <w:proofErr w:type="spellStart"/>
       <w:r>
@@ -157,7 +224,13 @@
       </w:r>
       <w:proofErr w:type="spellEnd"/>
       <w:r>
-        <w:t xml:space="preserve"> solution der henvises til. Til omfanget af dette projekt, vil det være optimalt at bygge projektet hver gang der bliver lavet et nyt push. For at dette kan lade sig gøre med et </w:t>
+        <w:t xml:space="preserve"> solution</w:t>
+      </w:r>
+      <w:r>
+        <w:t>,</w:t>
+      </w:r>
+      <w:r>
+        <w:t xml:space="preserve"> der henvises til. Til omfanget af dette projekt, vil det være optimalt at bygge projektet hver gang der bliver lavet et nyt push. For at dette kan lade sig gøre med et </w:t>
       </w:r>
       <w:proofErr w:type="spellStart"/>
       <w:r>
@@ -165,6 +238,9 @@
       </w:r>
       <w:proofErr w:type="spellEnd"/>
       <w:r>
+        <w:t>,</w:t>
+      </w:r>
+      <w:r>
         <w:t xml:space="preserve"> der kører på </w:t>
       </w:r>
       <w:proofErr w:type="spellStart"/>
@@ -185,11 +261,11 @@
       </w:r>
       <w:proofErr w:type="spellStart"/>
       <w:r>
-        <w:t>Jenkins</w:t>
-      </w:r>
-      <w:proofErr w:type="spellEnd"/>
-      <w:r>
-        <w:t xml:space="preserve">-serveren.  Det har ikke været muligt at finde en måde at gøre dette på, uden at prøve sig frem med opsætningen af et af de plug-ins der findes til </w:t>
+        <w:t>Jenkins-serveren</w:t>
+      </w:r>
+      <w:proofErr w:type="spellEnd"/>
+      <w:r>
+        <w:t xml:space="preserve">.  Det har ikke været muligt at finde en måde at gøre dette på, uden at prøve sig frem med opsætningen af et af de plug-ins der findes til </w:t>
       </w:r>
       <w:proofErr w:type="spellStart"/>
       <w:r>
@@ -232,11 +308,11 @@
       </w:r>
       <w:proofErr w:type="spellEnd"/>
       <w:r>
-        <w:t xml:space="preserve"> af skolen, som kører på Git-</w:t>
-      </w:r>
-      <w:proofErr w:type="spellStart"/>
-      <w:r>
-        <w:t>Swat</w:t>
+        <w:t xml:space="preserve"> af skolen, som kører på </w:t>
+      </w:r>
+      <w:proofErr w:type="spellStart"/>
+      <w:r>
+        <w:t>Git-Swat</w:t>
       </w:r>
       <w:proofErr w:type="spellEnd"/>
       <w:r>
@@ -250,22 +326,30 @@
       </w:r>
       <w:proofErr w:type="spellStart"/>
       <w:r>
-        <w:t>modelling</w:t>
-      </w:r>
-      <w:proofErr w:type="spellEnd"/>
-      <w:r>
-        <w:t xml:space="preserve">-projekt i Visual Studio. </w:t>
+        <w:t>modelling-projekt</w:t>
+      </w:r>
+      <w:proofErr w:type="spellEnd"/>
+      <w:r>
+        <w:t xml:space="preserve"> i Visual </w:t>
+      </w:r>
+      <w:proofErr w:type="spellStart"/>
+      <w:r>
+        <w:t>Studio</w:t>
+      </w:r>
+      <w:proofErr w:type="spellEnd"/>
+      <w:r>
+        <w:t xml:space="preserve">. </w:t>
       </w:r>
       <w:r>
         <w:t xml:space="preserve">Denne type af projekt kræver at der er nogle bestemte filer i installationen af Visual Studio. Disse filer var ikke tilgængelige på </w:t>
       </w:r>
       <w:proofErr w:type="spellStart"/>
       <w:r>
-        <w:t>Jenkins</w:t>
-      </w:r>
-      <w:proofErr w:type="spellEnd"/>
-      <w:r>
-        <w:t xml:space="preserve">-serveren og </w:t>
+        <w:t>Jenkins-serveren</w:t>
+      </w:r>
+      <w:proofErr w:type="spellEnd"/>
+      <w:r>
+        <w:t xml:space="preserve"> og </w:t>
       </w:r>
       <w:proofErr w:type="spellStart"/>
       <w:r>
@@ -289,15 +373,7 @@
       </w:r>
       <w:proofErr w:type="spellEnd"/>
       <w:r>
-        <w:t xml:space="preserve"> (STUFF VAR DET HER DU FORSØGTE AT IMPORTERE </w:t>
-      </w:r>
-      <w:proofErr w:type="gramStart"/>
-      <w:r>
-        <w:t>DEM ?</w:t>
-      </w:r>
-      <w:proofErr w:type="gramEnd"/>
-      <w:r>
-        <w:t xml:space="preserve">). Resultatet heraf blev at </w:t>
+        <w:t xml:space="preserve"> (STUFF VAR DET HER DU FORSØGTE AT IMPORTERE DEM ?). Resultatet heraf blev at </w:t>
       </w:r>
       <w:proofErr w:type="spellStart"/>
       <w:r>
@@ -313,15 +389,30 @@
         <w:spacing w:line="276" w:lineRule="auto"/>
       </w:pPr>
       <w:r>
-        <w:t xml:space="preserve">Da underviseren der står for </w:t>
-      </w:r>
-      <w:proofErr w:type="spellStart"/>
-      <w:r>
-        <w:t>Jenkins</w:t>
-      </w:r>
-      <w:proofErr w:type="spellEnd"/>
-      <w:r>
-        <w:t xml:space="preserve"> lagde den manglende fil, der hvor </w:t>
+        <w:t>Da underviseren</w:t>
+      </w:r>
+      <w:r>
+        <w:t>,</w:t>
+      </w:r>
+      <w:r>
+        <w:t xml:space="preserve"> der står for </w:t>
+      </w:r>
+      <w:proofErr w:type="spellStart"/>
+      <w:r>
+        <w:t>Jenkins</w:t>
+      </w:r>
+      <w:proofErr w:type="spellEnd"/>
+      <w:r>
+        <w:t xml:space="preserve"> lagde den manglende fil</w:t>
+      </w:r>
+      <w:r>
+        <w:t xml:space="preserve"> der</w:t>
+      </w:r>
+      <w:r>
+        <w:t>,</w:t>
+      </w:r>
+      <w:r>
+        <w:t xml:space="preserve"> hvor </w:t>
       </w:r>
       <w:proofErr w:type="spellStart"/>
       <w:r>
@@ -369,31 +460,41 @@
       </w:r>
       <w:proofErr w:type="spellEnd"/>
       <w:r>
-        <w:t xml:space="preserve"> skulle efter planen også være brugt til at teste web applikationen. Her manglede </w:t>
-      </w:r>
-      <w:proofErr w:type="spellStart"/>
-      <w:r>
-        <w:t>Jenkins</w:t>
-      </w:r>
-      <w:proofErr w:type="spellEnd"/>
-      <w:r>
-        <w:t xml:space="preserve">-serveren ligesom ved </w:t>
-      </w:r>
-      <w:proofErr w:type="spellStart"/>
-      <w:r>
-        <w:t>modelling</w:t>
-      </w:r>
-      <w:proofErr w:type="spellEnd"/>
-      <w:r>
-        <w:t xml:space="preserve">-projektet en fil, for at kunne bygge </w:t>
-      </w:r>
-      <w:proofErr w:type="spellStart"/>
-      <w:r>
-        <w:t>web-applikationer</w:t>
-      </w:r>
-      <w:proofErr w:type="spellEnd"/>
-      <w:r>
-        <w:t xml:space="preserve">. Tidligere erfaringer viste at det ikke kunne betale sig at forsøge at løse dette problem, uden selv at have adgang til serveren, og </w:t>
+        <w:t xml:space="preserve"> skulle efter planen også</w:t>
+      </w:r>
+      <w:r>
+        <w:t xml:space="preserve"> have</w:t>
+      </w:r>
+      <w:r>
+        <w:t xml:space="preserve"> være</w:t>
+      </w:r>
+      <w:r>
+        <w:t>t</w:t>
+      </w:r>
+      <w:r>
+        <w:t xml:space="preserve"> brugt til at teste web applikationen. Her manglede </w:t>
+      </w:r>
+      <w:proofErr w:type="spellStart"/>
+      <w:r>
+        <w:t>Jenkins-serveren</w:t>
+      </w:r>
+      <w:proofErr w:type="spellEnd"/>
+      <w:r>
+        <w:t xml:space="preserve"> ligesom ved </w:t>
+      </w:r>
+      <w:proofErr w:type="spellStart"/>
+      <w:r>
+        <w:t>modelling-projektet</w:t>
+      </w:r>
+      <w:proofErr w:type="spellEnd"/>
+      <w:r>
+        <w:t xml:space="preserve"> en fil, for at kunne bygge web-applikationer. Tidligere erfaringer viste</w:t>
+      </w:r>
+      <w:r>
+        <w:t>,</w:t>
+      </w:r>
+      <w:r>
+        <w:t xml:space="preserve"> at det ikke kunne betale sig at forsøge at løse dette problem, uden selv at have adgang til serveren, og </w:t>
       </w:r>
       <w:proofErr w:type="spellStart"/>
       <w:r>
@@ -420,7 +521,7 @@
 </file>
 
 <file path=word/styles.xml><?xml version="1.0" encoding="utf-8"?>
-<w:styles xmlns:mc="http://schemas.openxmlformats.org/markup-compatibility/2006" xmlns:r="http://schemas.openxmlformats.org/officeDocument/2006/relationships" xmlns:w="http://schemas.openxmlformats.org/wordprocessingml/2006/main" xmlns:w14="http://schemas.microsoft.com/office/word/2010/wordml" xmlns:w15="http://schemas.microsoft.com/office/word/2012/wordml" mc:Ignorable="w14 w15">
+<w:styles xmlns:r="http://schemas.openxmlformats.org/officeDocument/2006/relationships" xmlns:w="http://schemas.openxmlformats.org/wordprocessingml/2006/main">
   <w:docDefaults>
     <w:rPrDefault>
       <w:rPr>
@@ -436,388 +537,155 @@
       </w:pPr>
     </w:pPrDefault>
   </w:docDefaults>
-  <w:latentStyles w:defLockedState="0" w:defUIPriority="99" w:defSemiHidden="0" w:defUnhideWhenUsed="0" w:defQFormat="0" w:count="371">
-    <w:lsdException w:name="Normal" w:uiPriority="0" w:qFormat="1"/>
-    <w:lsdException w:name="heading 1" w:uiPriority="9" w:qFormat="1"/>
-    <w:lsdException w:name="heading 2" w:semiHidden="1" w:uiPriority="9" w:unhideWhenUsed="1" w:qFormat="1"/>
-    <w:lsdException w:name="heading 3" w:semiHidden="1" w:uiPriority="9" w:unhideWhenUsed="1" w:qFormat="1"/>
-    <w:lsdException w:name="heading 4" w:semiHidden="1" w:uiPriority="9" w:unhideWhenUsed="1" w:qFormat="1"/>
-    <w:lsdException w:name="heading 5" w:semiHidden="1" w:uiPriority="9" w:unhideWhenUsed="1" w:qFormat="1"/>
-    <w:lsdException w:name="heading 6" w:semiHidden="1" w:uiPriority="9" w:unhideWhenUsed="1" w:qFormat="1"/>
-    <w:lsdException w:name="heading 7" w:semiHidden="1" w:uiPriority="9" w:unhideWhenUsed="1" w:qFormat="1"/>
-    <w:lsdException w:name="heading 8" w:semiHidden="1" w:uiPriority="9" w:unhideWhenUsed="1" w:qFormat="1"/>
-    <w:lsdException w:name="heading 9" w:semiHidden="1" w:uiPriority="9" w:unhideWhenUsed="1" w:qFormat="1"/>
-    <w:lsdException w:name="index 1" w:semiHidden="1" w:unhideWhenUsed="1"/>
-    <w:lsdException w:name="index 2" w:semiHidden="1" w:unhideWhenUsed="1"/>
-    <w:lsdException w:name="index 3" w:semiHidden="1" w:unhideWhenUsed="1"/>
-    <w:lsdException w:name="index 4" w:semiHidden="1" w:unhideWhenUsed="1"/>
-    <w:lsdException w:name="index 5" w:semiHidden="1" w:unhideWhenUsed="1"/>
-    <w:lsdException w:name="index 6" w:semiHidden="1" w:unhideWhenUsed="1"/>
-    <w:lsdException w:name="index 7" w:semiHidden="1" w:unhideWhenUsed="1"/>
-    <w:lsdException w:name="index 8" w:semiHidden="1" w:unhideWhenUsed="1"/>
-    <w:lsdException w:name="index 9" w:semiHidden="1" w:unhideWhenUsed="1"/>
-    <w:lsdException w:name="toc 1" w:semiHidden="1" w:uiPriority="39" w:unhideWhenUsed="1"/>
-    <w:lsdException w:name="toc 2" w:semiHidden="1" w:uiPriority="39" w:unhideWhenUsed="1"/>
-    <w:lsdException w:name="toc 3" w:semiHidden="1" w:uiPriority="39" w:unhideWhenUsed="1"/>
-    <w:lsdException w:name="toc 4" w:semiHidden="1" w:uiPriority="39" w:unhideWhenUsed="1"/>
-    <w:lsdException w:name="toc 5" w:semiHidden="1" w:uiPriority="39" w:unhideWhenUsed="1"/>
-    <w:lsdException w:name="toc 6" w:semiHidden="1" w:uiPriority="39" w:unhideWhenUsed="1"/>
-    <w:lsdException w:name="toc 7" w:semiHidden="1" w:uiPriority="39" w:unhideWhenUsed="1"/>
-    <w:lsdException w:name="toc 8" w:semiHidden="1" w:uiPriority="39" w:unhideWhenUsed="1"/>
-    <w:lsdException w:name="toc 9" w:semiHidden="1" w:uiPriority="39" w:unhideWhenUsed="1"/>
-    <w:lsdException w:name="Normal Indent" w:semiHidden="1" w:unhideWhenUsed="1"/>
-    <w:lsdException w:name="footnote text" w:semiHidden="1" w:unhideWhenUsed="1"/>
-    <w:lsdException w:name="annotation text" w:semiHidden="1" w:unhideWhenUsed="1"/>
-    <w:lsdException w:name="header" w:semiHidden="1" w:unhideWhenUsed="1"/>
-    <w:lsdException w:name="footer" w:semiHidden="1" w:unhideWhenUsed="1"/>
-    <w:lsdException w:name="index heading" w:semiHidden="1" w:unhideWhenUsed="1"/>
-    <w:lsdException w:name="caption" w:semiHidden="1" w:uiPriority="35" w:unhideWhenUsed="1" w:qFormat="1"/>
-    <w:lsdException w:name="table of figures" w:semiHidden="1" w:unhideWhenUsed="1"/>
-    <w:lsdException w:name="envelope address" w:semiHidden="1" w:unhideWhenUsed="1"/>
-    <w:lsdException w:name="envelope return" w:semiHidden="1" w:unhideWhenUsed="1"/>
-    <w:lsdException w:name="footnote reference" w:semiHidden="1" w:unhideWhenUsed="1"/>
-    <w:lsdException w:name="annotation reference" w:semiHidden="1" w:unhideWhenUsed="1"/>
-    <w:lsdException w:name="line number" w:semiHidden="1" w:unhideWhenUsed="1"/>
-    <w:lsdException w:name="page number" w:semiHidden="1" w:unhideWhenUsed="1"/>
-    <w:lsdException w:name="endnote reference" w:semiHidden="1" w:unhideWhenUsed="1"/>
-    <w:lsdException w:name="endnote text" w:semiHidden="1" w:unhideWhenUsed="1"/>
-    <w:lsdException w:name="table of authorities" w:semiHidden="1" w:unhideWhenUsed="1"/>
-    <w:lsdException w:name="macro" w:semiHidden="1" w:unhideWhenUsed="1"/>
-    <w:lsdException w:name="toa heading" w:semiHidden="1" w:unhideWhenUsed="1"/>
-    <w:lsdException w:name="List" w:semiHidden="1" w:unhideWhenUsed="1"/>
-    <w:lsdException w:name="List Bullet" w:semiHidden="1" w:unhideWhenUsed="1"/>
-    <w:lsdException w:name="List Number" w:semiHidden="1" w:unhideWhenUsed="1"/>
-    <w:lsdException w:name="List 2" w:semiHidden="1" w:unhideWhenUsed="1"/>
-    <w:lsdException w:name="List 3" w:semiHidden="1" w:unhideWhenUsed="1"/>
-    <w:lsdException w:name="List 4" w:semiHidden="1" w:unhideWhenUsed="1"/>
-    <w:lsdException w:name="List 5" w:semiHidden="1" w:unhideWhenUsed="1"/>
-    <w:lsdException w:name="List Bullet 2" w:semiHidden="1" w:unhideWhenUsed="1"/>
-    <w:lsdException w:name="List Bullet 3" w:semiHidden="1" w:unhideWhenUsed="1"/>
-    <w:lsdException w:name="List Bullet 4" w:semiHidden="1" w:unhideWhenUsed="1"/>
-    <w:lsdException w:name="List Bullet 5" w:semiHidden="1" w:unhideWhenUsed="1"/>
-    <w:lsdException w:name="List Number 2" w:semiHidden="1" w:unhideWhenUsed="1"/>
-    <w:lsdException w:name="List Number 3" w:semiHidden="1" w:unhideWhenUsed="1"/>
-    <w:lsdException w:name="List Number 4" w:semiHidden="1" w:unhideWhenUsed="1"/>
-    <w:lsdException w:name="List Number 5" w:semiHidden="1" w:unhideWhenUsed="1"/>
-    <w:lsdException w:name="Title" w:uiPriority="10" w:qFormat="1"/>
-    <w:lsdException w:name="Closing" w:semiHidden="1" w:unhideWhenUsed="1"/>
-    <w:lsdException w:name="Signature" w:semiHidden="1" w:unhideWhenUsed="1"/>
-    <w:lsdException w:name="Default Paragraph Font" w:semiHidden="1" w:uiPriority="1" w:unhideWhenUsed="1"/>
-    <w:lsdException w:name="Body Text" w:semiHidden="1" w:unhideWhenUsed="1"/>
-    <w:lsdException w:name="Body Text Indent" w:semiHidden="1" w:unhideWhenUsed="1"/>
-    <w:lsdException w:name="List Continue" w:semiHidden="1" w:unhideWhenUsed="1"/>
-    <w:lsdException w:name="List Continue 2" w:semiHidden="1" w:unhideWhenUsed="1"/>
-    <w:lsdException w:name="List Continue 3" w:semiHidden="1" w:unhideWhenUsed="1"/>
-    <w:lsdException w:name="List Continue 4" w:semiHidden="1" w:unhideWhenUsed="1"/>
-    <w:lsdException w:name="List Continue 5" w:semiHidden="1" w:unhideWhenUsed="1"/>
-    <w:lsdException w:name="Message Header" w:semiHidden="1" w:unhideWhenUsed="1"/>
-    <w:lsdException w:name="Subtitle" w:uiPriority="11" w:qFormat="1"/>
-    <w:lsdException w:name="Salutation" w:semiHidden="1" w:unhideWhenUsed="1"/>
-    <w:lsdException w:name="Date" w:semiHidden="1" w:unhideWhenUsed="1"/>
-    <w:lsdException w:name="Body Text First Indent" w:semiHidden="1" w:unhideWhenUsed="1"/>
-    <w:lsdException w:name="Body Text First Indent 2" w:semiHidden="1" w:unhideWhenUsed="1"/>
-    <w:lsdException w:name="Note Heading" w:semiHidden="1" w:unhideWhenUsed="1"/>
-    <w:lsdException w:name="Body Text 2" w:semiHidden="1" w:unhideWhenUsed="1"/>
-    <w:lsdException w:name="Body Text 3" w:semiHidden="1" w:unhideWhenUsed="1"/>
-    <w:lsdException w:name="Body Text Indent 2" w:semiHidden="1" w:unhideWhenUsed="1"/>
-    <w:lsdException w:name="Body Text Indent 3" w:semiHidden="1" w:unhideWhenUsed="1"/>
-    <w:lsdException w:name="Block Text" w:semiHidden="1" w:unhideWhenUsed="1"/>
-    <w:lsdException w:name="Hyperlink" w:semiHidden="1" w:unhideWhenUsed="1"/>
-    <w:lsdException w:name="FollowedHyperlink" w:semiHidden="1" w:unhideWhenUsed="1"/>
-    <w:lsdException w:name="Strong" w:uiPriority="22" w:qFormat="1"/>
-    <w:lsdException w:name="Emphasis" w:uiPriority="20" w:qFormat="1"/>
-    <w:lsdException w:name="Document Map" w:semiHidden="1" w:unhideWhenUsed="1"/>
-    <w:lsdException w:name="Plain Text" w:semiHidden="1" w:unhideWhenUsed="1"/>
-    <w:lsdException w:name="E-mail Signature" w:semiHidden="1" w:unhideWhenUsed="1"/>
-    <w:lsdException w:name="HTML Top of Form" w:semiHidden="1" w:unhideWhenUsed="1"/>
-    <w:lsdException w:name="HTML Bottom of Form" w:semiHidden="1" w:unhideWhenUsed="1"/>
-    <w:lsdException w:name="Normal (Web)" w:semiHidden="1" w:unhideWhenUsed="1"/>
-    <w:lsdException w:name="HTML Acronym" w:semiHidden="1" w:unhideWhenUsed="1"/>
-    <w:lsdException w:name="HTML Address" w:semiHidden="1" w:unhideWhenUsed="1"/>
-    <w:lsdException w:name="HTML Cite" w:semiHidden="1" w:unhideWhenUsed="1"/>
-    <w:lsdException w:name="HTML Code" w:semiHidden="1" w:unhideWhenUsed="1"/>
-    <w:lsdException w:name="HTML Definition" w:semiHidden="1" w:unhideWhenUsed="1"/>
-    <w:lsdException w:name="HTML Keyboard" w:semiHidden="1" w:unhideWhenUsed="1"/>
-    <w:lsdException w:name="HTML Preformatted" w:semiHidden="1" w:unhideWhenUsed="1"/>
-    <w:lsdException w:name="HTML Sample" w:semiHidden="1" w:unhideWhenUsed="1"/>
-    <w:lsdException w:name="HTML Typewriter" w:semiHidden="1" w:unhideWhenUsed="1"/>
-    <w:lsdException w:name="HTML Variable" w:semiHidden="1" w:unhideWhenUsed="1"/>
-    <w:lsdException w:name="Normal Table" w:semiHidden="1" w:unhideWhenUsed="1"/>
-    <w:lsdException w:name="annotation subject" w:semiHidden="1" w:unhideWhenUsed="1"/>
-    <w:lsdException w:name="No List" w:semiHidden="1" w:unhideWhenUsed="1"/>
-    <w:lsdException w:name="Outline List 1" w:semiHidden="1" w:unhideWhenUsed="1"/>
-    <w:lsdException w:name="Outline List 2" w:semiHidden="1" w:unhideWhenUsed="1"/>
-    <w:lsdException w:name="Outline List 3" w:semiHidden="1" w:unhideWhenUsed="1"/>
-    <w:lsdException w:name="Table Simple 1" w:semiHidden="1" w:unhideWhenUsed="1"/>
-    <w:lsdException w:name="Table Simple 2" w:semiHidden="1" w:unhideWhenUsed="1"/>
-    <w:lsdException w:name="Table Simple 3" w:semiHidden="1" w:unhideWhenUsed="1"/>
-    <w:lsdException w:name="Table Classic 1" w:semiHidden="1" w:unhideWhenUsed="1"/>
-    <w:lsdException w:name="Table Classic 2" w:semiHidden="1" w:unhideWhenUsed="1"/>
-    <w:lsdException w:name="Table Classic 3" w:semiHidden="1" w:unhideWhenUsed="1"/>
-    <w:lsdException w:name="Table Classic 4" w:semiHidden="1" w:unhideWhenUsed="1"/>
-    <w:lsdException w:name="Table Colorful 1" w:semiHidden="1" w:unhideWhenUsed="1"/>
-    <w:lsdException w:name="Table Colorful 2" w:semiHidden="1" w:unhideWhenUsed="1"/>
-    <w:lsdException w:name="Table Colorful 3" w:semiHidden="1" w:unhideWhenUsed="1"/>
-    <w:lsdException w:name="Table Columns 1" w:semiHidden="1" w:unhideWhenUsed="1"/>
-    <w:lsdException w:name="Table Columns 2" w:semiHidden="1" w:unhideWhenUsed="1"/>
-    <w:lsdException w:name="Table Columns 3" w:semiHidden="1" w:unhideWhenUsed="1"/>
-    <w:lsdException w:name="Table Columns 4" w:semiHidden="1" w:unhideWhenUsed="1"/>
-    <w:lsdException w:name="Table Columns 5" w:semiHidden="1" w:unhideWhenUsed="1"/>
-    <w:lsdException w:name="Table Grid 1" w:semiHidden="1" w:unhideWhenUsed="1"/>
-    <w:lsdException w:name="Table Grid 2" w:semiHidden="1" w:unhideWhenUsed="1"/>
-    <w:lsdException w:name="Table Grid 3" w:semiHidden="1" w:unhideWhenUsed="1"/>
-    <w:lsdException w:name="Table Grid 4" w:semiHidden="1" w:unhideWhenUsed="1"/>
-    <w:lsdException w:name="Table Grid 5" w:semiHidden="1" w:unhideWhenUsed="1"/>
-    <w:lsdException w:name="Table Grid 6" w:semiHidden="1" w:unhideWhenUsed="1"/>
-    <w:lsdException w:name="Table Grid 7" w:semiHidden="1" w:unhideWhenUsed="1"/>
-    <w:lsdException w:name="Table Grid 8" w:semiHidden="1" w:unhideWhenUsed="1"/>
-    <w:lsdException w:name="Table List 1" w:semiHidden="1" w:unhideWhenUsed="1"/>
-    <w:lsdException w:name="Table List 2" w:semiHidden="1" w:unhideWhenUsed="1"/>
-    <w:lsdException w:name="Table List 3" w:semiHidden="1" w:unhideWhenUsed="1"/>
-    <w:lsdException w:name="Table List 4" w:semiHidden="1" w:unhideWhenUsed="1"/>
-    <w:lsdException w:name="Table List 5" w:semiHidden="1" w:unhideWhenUsed="1"/>
-    <w:lsdException w:name="Table List 6" w:semiHidden="1" w:unhideWhenUsed="1"/>
-    <w:lsdException w:name="Table List 7" w:semiHidden="1" w:unhideWhenUsed="1"/>
-    <w:lsdException w:name="Table List 8" w:semiHidden="1" w:unhideWhenUsed="1"/>
-    <w:lsdException w:name="Table 3D effects 1" w:semiHidden="1" w:unhideWhenUsed="1"/>
-    <w:lsdException w:name="Table 3D effects 2" w:semiHidden="1" w:unhideWhenUsed="1"/>
-    <w:lsdException w:name="Table 3D effects 3" w:semiHidden="1" w:unhideWhenUsed="1"/>
-    <w:lsdException w:name="Table Contemporary" w:semiHidden="1" w:unhideWhenUsed="1"/>
-    <w:lsdException w:name="Table Elegant" w:semiHidden="1" w:unhideWhenUsed="1"/>
-    <w:lsdException w:name="Table Professional" w:semiHidden="1" w:unhideWhenUsed="1"/>
-    <w:lsdException w:name="Table Subtle 1" w:semiHidden="1" w:unhideWhenUsed="1"/>
-    <w:lsdException w:name="Table Subtle 2" w:semiHidden="1" w:unhideWhenUsed="1"/>
-    <w:lsdException w:name="Table Web 1" w:semiHidden="1" w:unhideWhenUsed="1"/>
-    <w:lsdException w:name="Table Web 2" w:semiHidden="1" w:unhideWhenUsed="1"/>
-    <w:lsdException w:name="Table Web 3" w:semiHidden="1" w:unhideWhenUsed="1"/>
-    <w:lsdException w:name="Balloon Text" w:semiHidden="1" w:unhideWhenUsed="1"/>
-    <w:lsdException w:name="Table Grid" w:uiPriority="39"/>
-    <w:lsdException w:name="Table Theme" w:semiHidden="1" w:unhideWhenUsed="1"/>
-    <w:lsdException w:name="Placeholder Text" w:semiHidden="1"/>
-    <w:lsdException w:name="No Spacing" w:uiPriority="1" w:qFormat="1"/>
-    <w:lsdException w:name="Light Shading" w:uiPriority="60"/>
-    <w:lsdException w:name="Light List" w:uiPriority="61"/>
-    <w:lsdException w:name="Light Grid" w:uiPriority="62"/>
-    <w:lsdException w:name="Medium Shading 1" w:uiPriority="63"/>
-    <w:lsdException w:name="Medium Shading 2" w:uiPriority="64"/>
-    <w:lsdException w:name="Medium List 1" w:uiPriority="65"/>
-    <w:lsdException w:name="Medium List 2" w:uiPriority="66"/>
-    <w:lsdException w:name="Medium Grid 1" w:uiPriority="67"/>
-    <w:lsdException w:name="Medium Grid 2" w:uiPriority="68"/>
-    <w:lsdException w:name="Medium Grid 3" w:uiPriority="69"/>
-    <w:lsdException w:name="Dark List" w:uiPriority="70"/>
-    <w:lsdException w:name="Colorful Shading" w:uiPriority="71"/>
-    <w:lsdException w:name="Colorful List" w:uiPriority="72"/>
-    <w:lsdException w:name="Colorful Grid" w:uiPriority="73"/>
-    <w:lsdException w:name="Light Shading Accent 1" w:uiPriority="60"/>
-    <w:lsdException w:name="Light List Accent 1" w:uiPriority="61"/>
-    <w:lsdException w:name="Light Grid Accent 1" w:uiPriority="62"/>
-    <w:lsdException w:name="Medium Shading 1 Accent 1" w:uiPriority="63"/>
-    <w:lsdException w:name="Medium Shading 2 Accent 1" w:uiPriority="64"/>
-    <w:lsdException w:name="Medium List 1 Accent 1" w:uiPriority="65"/>
-    <w:lsdException w:name="Revision" w:semiHidden="1"/>
-    <w:lsdException w:name="List Paragraph" w:uiPriority="34" w:qFormat="1"/>
-    <w:lsdException w:name="Quote" w:uiPriority="29" w:qFormat="1"/>
-    <w:lsdException w:name="Intense Quote" w:uiPriority="30" w:qFormat="1"/>
-    <w:lsdException w:name="Medium List 2 Accent 1" w:uiPriority="66"/>
-    <w:lsdException w:name="Medium Grid 1 Accent 1" w:uiPriority="67"/>
-    <w:lsdException w:name="Medium Grid 2 Accent 1" w:uiPriority="68"/>
-    <w:lsdException w:name="Medium Grid 3 Accent 1" w:uiPriority="69"/>
-    <w:lsdException w:name="Dark List Accent 1" w:uiPriority="70"/>
-    <w:lsdException w:name="Colorful Shading Accent 1" w:uiPriority="71"/>
-    <w:lsdException w:name="Colorful List Accent 1" w:uiPriority="72"/>
-    <w:lsdException w:name="Colorful Grid Accent 1" w:uiPriority="73"/>
-    <w:lsdException w:name="Light Shading Accent 2" w:uiPriority="60"/>
-    <w:lsdException w:name="Light List Accent 2" w:uiPriority="61"/>
-    <w:lsdException w:name="Light Grid Accent 2" w:uiPriority="62"/>
-    <w:lsdException w:name="Medium Shading 1 Accent 2" w:uiPriority="63"/>
-    <w:lsdException w:name="Medium Shading 2 Accent 2" w:uiPriority="64"/>
-    <w:lsdException w:name="Medium List 1 Accent 2" w:uiPriority="65"/>
-    <w:lsdException w:name="Medium List 2 Accent 2" w:uiPriority="66"/>
-    <w:lsdException w:name="Medium Grid 1 Accent 2" w:uiPriority="67"/>
-    <w:lsdException w:name="Medium Grid 2 Accent 2" w:uiPriority="68"/>
-    <w:lsdException w:name="Medium Grid 3 Accent 2" w:uiPriority="69"/>
-    <w:lsdException w:name="Dark List Accent 2" w:uiPriority="70"/>
-    <w:lsdException w:name="Colorful Shading Accent 2" w:uiPriority="71"/>
-    <w:lsdException w:name="Colorful List Accent 2" w:uiPriority="72"/>
-    <w:lsdException w:name="Colorful Grid Accent 2" w:uiPriority="73"/>
-    <w:lsdException w:name="Light Shading Accent 3" w:uiPriority="60"/>
-    <w:lsdException w:name="Light List Accent 3" w:uiPriority="61"/>
-    <w:lsdException w:name="Light Grid Accent 3" w:uiPriority="62"/>
-    <w:lsdException w:name="Medium Shading 1 Accent 3" w:uiPriority="63"/>
-    <w:lsdException w:name="Medium Shading 2 Accent 3" w:uiPriority="64"/>
-    <w:lsdException w:name="Medium List 1 Accent 3" w:uiPriority="65"/>
-    <w:lsdException w:name="Medium List 2 Accent 3" w:uiPriority="66"/>
-    <w:lsdException w:name="Medium Grid 1 Accent 3" w:uiPriority="67"/>
-    <w:lsdException w:name="Medium Grid 2 Accent 3" w:uiPriority="68"/>
-    <w:lsdException w:name="Medium Grid 3 Accent 3" w:uiPriority="69"/>
-    <w:lsdException w:name="Dark List Accent 3" w:uiPriority="70"/>
-    <w:lsdException w:name="Colorful Shading Accent 3" w:uiPriority="71"/>
-    <w:lsdException w:name="Colorful List Accent 3" w:uiPriority="72"/>
-    <w:lsdException w:name="Colorful Grid Accent 3" w:uiPriority="73"/>
-    <w:lsdException w:name="Light Shading Accent 4" w:uiPriority="60"/>
-    <w:lsdException w:name="Light List Accent 4" w:uiPriority="61"/>
-    <w:lsdException w:name="Light Grid Accent 4" w:uiPriority="62"/>
-    <w:lsdException w:name="Medium Shading 1 Accent 4" w:uiPriority="63"/>
-    <w:lsdException w:name="Medium Shading 2 Accent 4" w:uiPriority="64"/>
-    <w:lsdException w:name="Medium List 1 Accent 4" w:uiPriority="65"/>
-    <w:lsdException w:name="Medium List 2 Accent 4" w:uiPriority="66"/>
-    <w:lsdException w:name="Medium Grid 1 Accent 4" w:uiPriority="67"/>
-    <w:lsdException w:name="Medium Grid 2 Accent 4" w:uiPriority="68"/>
-    <w:lsdException w:name="Medium Grid 3 Accent 4" w:uiPriority="69"/>
-    <w:lsdException w:name="Dark List Accent 4" w:uiPriority="70"/>
-    <w:lsdException w:name="Colorful Shading Accent 4" w:uiPriority="71"/>
-    <w:lsdException w:name="Colorful List Accent 4" w:uiPriority="72"/>
-    <w:lsdException w:name="Colorful Grid Accent 4" w:uiPriority="73"/>
-    <w:lsdException w:name="Light Shading Accent 5" w:uiPriority="60"/>
-    <w:lsdException w:name="Light List Accent 5" w:uiPriority="61"/>
-    <w:lsdException w:name="Light Grid Accent 5" w:uiPriority="62"/>
-    <w:lsdException w:name="Medium Shading 1 Accent 5" w:uiPriority="63"/>
-    <w:lsdException w:name="Medium Shading 2 Accent 5" w:uiPriority="64"/>
-    <w:lsdException w:name="Medium List 1 Accent 5" w:uiPriority="65"/>
-    <w:lsdException w:name="Medium List 2 Accent 5" w:uiPriority="66"/>
-    <w:lsdException w:name="Medium Grid 1 Accent 5" w:uiPriority="67"/>
-    <w:lsdException w:name="Medium Grid 2 Accent 5" w:uiPriority="68"/>
-    <w:lsdException w:name="Medium Grid 3 Accent 5" w:uiPriority="69"/>
-    <w:lsdException w:name="Dark List Accent 5" w:uiPriority="70"/>
-    <w:lsdException w:name="Colorful Shading Accent 5" w:uiPriority="71"/>
-    <w:lsdException w:name="Colorful List Accent 5" w:uiPriority="72"/>
-    <w:lsdException w:name="Colorful Grid Accent 5" w:uiPriority="73"/>
-    <w:lsdException w:name="Light Shading Accent 6" w:uiPriority="60"/>
-    <w:lsdException w:name="Light List Accent 6" w:uiPriority="61"/>
-    <w:lsdException w:name="Light Grid Accent 6" w:uiPriority="62"/>
-    <w:lsdException w:name="Medium Shading 1 Accent 6" w:uiPriority="63"/>
-    <w:lsdException w:name="Medium Shading 2 Accent 6" w:uiPriority="64"/>
-    <w:lsdException w:name="Medium List 1 Accent 6" w:uiPriority="65"/>
-    <w:lsdException w:name="Medium List 2 Accent 6" w:uiPriority="66"/>
-    <w:lsdException w:name="Medium Grid 1 Accent 6" w:uiPriority="67"/>
-    <w:lsdException w:name="Medium Grid 2 Accent 6" w:uiPriority="68"/>
-    <w:lsdException w:name="Medium Grid 3 Accent 6" w:uiPriority="69"/>
-    <w:lsdException w:name="Dark List Accent 6" w:uiPriority="70"/>
-    <w:lsdException w:name="Colorful Shading Accent 6" w:uiPriority="71"/>
-    <w:lsdException w:name="Colorful List Accent 6" w:uiPriority="72"/>
-    <w:lsdException w:name="Colorful Grid Accent 6" w:uiPriority="73"/>
-    <w:lsdException w:name="Subtle Emphasis" w:uiPriority="19" w:qFormat="1"/>
-    <w:lsdException w:name="Intense Emphasis" w:uiPriority="21" w:qFormat="1"/>
-    <w:lsdException w:name="Subtle Reference" w:uiPriority="31" w:qFormat="1"/>
-    <w:lsdException w:name="Intense Reference" w:uiPriority="32" w:qFormat="1"/>
-    <w:lsdException w:name="Book Title" w:uiPriority="33" w:qFormat="1"/>
-    <w:lsdException w:name="Bibliography" w:semiHidden="1" w:uiPriority="37" w:unhideWhenUsed="1"/>
-    <w:lsdException w:name="TOC Heading" w:semiHidden="1" w:uiPriority="39" w:unhideWhenUsed="1" w:qFormat="1"/>
-    <w:lsdException w:name="Plain Table 1" w:uiPriority="41"/>
-    <w:lsdException w:name="Plain Table 2" w:uiPriority="42"/>
-    <w:lsdException w:name="Plain Table 3" w:uiPriority="43"/>
-    <w:lsdException w:name="Plain Table 4" w:uiPriority="44"/>
-    <w:lsdException w:name="Plain Table 5" w:uiPriority="45"/>
-    <w:lsdException w:name="Grid Table Light" w:uiPriority="40"/>
-    <w:lsdException w:name="Grid Table 1 Light" w:uiPriority="46"/>
-    <w:lsdException w:name="Grid Table 2" w:uiPriority="47"/>
-    <w:lsdException w:name="Grid Table 3" w:uiPriority="48"/>
-    <w:lsdException w:name="Grid Table 4" w:uiPriority="49"/>
-    <w:lsdException w:name="Grid Table 5 Dark" w:uiPriority="50"/>
-    <w:lsdException w:name="Grid Table 6 Colorful" w:uiPriority="51"/>
-    <w:lsdException w:name="Grid Table 7 Colorful" w:uiPriority="52"/>
-    <w:lsdException w:name="Grid Table 1 Light Accent 1" w:uiPriority="46"/>
-    <w:lsdException w:name="Grid Table 2 Accent 1" w:uiPriority="47"/>
-    <w:lsdException w:name="Grid Table 3 Accent 1" w:uiPriority="48"/>
-    <w:lsdException w:name="Grid Table 4 Accent 1" w:uiPriority="49"/>
-    <w:lsdException w:name="Grid Table 5 Dark Accent 1" w:uiPriority="50"/>
-    <w:lsdException w:name="Grid Table 6 Colorful Accent 1" w:uiPriority="51"/>
-    <w:lsdException w:name="Grid Table 7 Colorful Accent 1" w:uiPriority="52"/>
-    <w:lsdException w:name="Grid Table 1 Light Accent 2" w:uiPriority="46"/>
-    <w:lsdException w:name="Grid Table 2 Accent 2" w:uiPriority="47"/>
-    <w:lsdException w:name="Grid Table 3 Accent 2" w:uiPriority="48"/>
-    <w:lsdException w:name="Grid Table 4 Accent 2" w:uiPriority="49"/>
-    <w:lsdException w:name="Grid Table 5 Dark Accent 2" w:uiPriority="50"/>
-    <w:lsdException w:name="Grid Table 6 Colorful Accent 2" w:uiPriority="51"/>
-    <w:lsdException w:name="Grid Table 7 Colorful Accent 2" w:uiPriority="52"/>
-    <w:lsdException w:name="Grid Table 1 Light Accent 3" w:uiPriority="46"/>
-    <w:lsdException w:name="Grid Table 2 Accent 3" w:uiPriority="47"/>
-    <w:lsdException w:name="Grid Table 3 Accent 3" w:uiPriority="48"/>
-    <w:lsdException w:name="Grid Table 4 Accent 3" w:uiPriority="49"/>
-    <w:lsdException w:name="Grid Table 5 Dark Accent 3" w:uiPriority="50"/>
-    <w:lsdException w:name="Grid Table 6 Colorful Accent 3" w:uiPriority="51"/>
-    <w:lsdException w:name="Grid Table 7 Colorful Accent 3" w:uiPriority="52"/>
-    <w:lsdException w:name="Grid Table 1 Light Accent 4" w:uiPriority="46"/>
-    <w:lsdException w:name="Grid Table 2 Accent 4" w:uiPriority="47"/>
-    <w:lsdException w:name="Grid Table 3 Accent 4" w:uiPriority="48"/>
-    <w:lsdException w:name="Grid Table 4 Accent 4" w:uiPriority="49"/>
-    <w:lsdException w:name="Grid Table 5 Dark Accent 4" w:uiPriority="50"/>
-    <w:lsdException w:name="Grid Table 6 Colorful Accent 4" w:uiPriority="51"/>
-    <w:lsdException w:name="Grid Table 7 Colorful Accent 4" w:uiPriority="52"/>
-    <w:lsdException w:name="Grid Table 1 Light Accent 5" w:uiPriority="46"/>
-    <w:lsdException w:name="Grid Table 2 Accent 5" w:uiPriority="47"/>
-    <w:lsdException w:name="Grid Table 3 Accent 5" w:uiPriority="48"/>
-    <w:lsdException w:name="Grid Table 4 Accent 5" w:uiPriority="49"/>
-    <w:lsdException w:name="Grid Table 5 Dark Accent 5" w:uiPriority="50"/>
-    <w:lsdException w:name="Grid Table 6 Colorful Accent 5" w:uiPriority="51"/>
-    <w:lsdException w:name="Grid Table 7 Colorful Accent 5" w:uiPriority="52"/>
-    <w:lsdException w:name="Grid Table 1 Light Accent 6" w:uiPriority="46"/>
-    <w:lsdException w:name="Grid Table 2 Accent 6" w:uiPriority="47"/>
-    <w:lsdException w:name="Grid Table 3 Accent 6" w:uiPriority="48"/>
-    <w:lsdException w:name="Grid Table 4 Accent 6" w:uiPriority="49"/>
-    <w:lsdException w:name="Grid Table 5 Dark Accent 6" w:uiPriority="50"/>
-    <w:lsdException w:name="Grid Table 6 Colorful Accent 6" w:uiPriority="51"/>
-    <w:lsdException w:name="Grid Table 7 Colorful Accent 6" w:uiPriority="52"/>
-    <w:lsdException w:name="List Table 1 Light" w:uiPriority="46"/>
-    <w:lsdException w:name="List Table 2" w:uiPriority="47"/>
-    <w:lsdException w:name="List Table 3" w:uiPriority="48"/>
-    <w:lsdException w:name="List Table 4" w:uiPriority="49"/>
-    <w:lsdException w:name="List Table 5 Dark" w:uiPriority="50"/>
-    <w:lsdException w:name="List Table 6 Colorful" w:uiPriority="51"/>
-    <w:lsdException w:name="List Table 7 Colorful" w:uiPriority="52"/>
-    <w:lsdException w:name="List Table 1 Light Accent 1" w:uiPriority="46"/>
-    <w:lsdException w:name="List Table 2 Accent 1" w:uiPriority="47"/>
-    <w:lsdException w:name="List Table 3 Accent 1" w:uiPriority="48"/>
-    <w:lsdException w:name="List Table 4 Accent 1" w:uiPriority="49"/>
-    <w:lsdException w:name="List Table 5 Dark Accent 1" w:uiPriority="50"/>
-    <w:lsdException w:name="List Table 6 Colorful Accent 1" w:uiPriority="51"/>
-    <w:lsdException w:name="List Table 7 Colorful Accent 1" w:uiPriority="52"/>
-    <w:lsdException w:name="List Table 1 Light Accent 2" w:uiPriority="46"/>
-    <w:lsdException w:name="List Table 2 Accent 2" w:uiPriority="47"/>
-    <w:lsdException w:name="List Table 3 Accent 2" w:uiPriority="48"/>
-    <w:lsdException w:name="List Table 4 Accent 2" w:uiPriority="49"/>
-    <w:lsdException w:name="List Table 5 Dark Accent 2" w:uiPriority="50"/>
-    <w:lsdException w:name="List Table 6 Colorful Accent 2" w:uiPriority="51"/>
-    <w:lsdException w:name="List Table 7 Colorful Accent 2" w:uiPriority="52"/>
-    <w:lsdException w:name="List Table 1 Light Accent 3" w:uiPriority="46"/>
-    <w:lsdException w:name="List Table 2 Accent 3" w:uiPriority="47"/>
-    <w:lsdException w:name="List Table 3 Accent 3" w:uiPriority="48"/>
-    <w:lsdException w:name="List Table 4 Accent 3" w:uiPriority="49"/>
-    <w:lsdException w:name="List Table 5 Dark Accent 3" w:uiPriority="50"/>
-    <w:lsdException w:name="List Table 6 Colorful Accent 3" w:uiPriority="51"/>
-    <w:lsdException w:name="List Table 7 Colorful Accent 3" w:uiPriority="52"/>
-    <w:lsdException w:name="List Table 1 Light Accent 4" w:uiPriority="46"/>
-    <w:lsdException w:name="List Table 2 Accent 4" w:uiPriority="47"/>
-    <w:lsdException w:name="List Table 3 Accent 4" w:uiPriority="48"/>
-    <w:lsdException w:name="List Table 4 Accent 4" w:uiPriority="49"/>
-    <w:lsdException w:name="List Table 5 Dark Accent 4" w:uiPriority="50"/>
-    <w:lsdException w:name="List Table 6 Colorful Accent 4" w:uiPriority="51"/>
-    <w:lsdException w:name="List Table 7 Colorful Accent 4" w:uiPriority="52"/>
-    <w:lsdException w:name="List Table 1 Light Accent 5" w:uiPriority="46"/>
-    <w:lsdException w:name="List Table 2 Accent 5" w:uiPriority="47"/>
-    <w:lsdException w:name="List Table 3 Accent 5" w:uiPriority="48"/>
-    <w:lsdException w:name="List Table 4 Accent 5" w:uiPriority="49"/>
-    <w:lsdException w:name="List Table 5 Dark Accent 5" w:uiPriority="50"/>
-    <w:lsdException w:name="List Table 6 Colorful Accent 5" w:uiPriority="51"/>
-    <w:lsdException w:name="List Table 7 Colorful Accent 5" w:uiPriority="52"/>
-    <w:lsdException w:name="List Table 1 Light Accent 6" w:uiPriority="46"/>
-    <w:lsdException w:name="List Table 2 Accent 6" w:uiPriority="47"/>
-    <w:lsdException w:name="List Table 3 Accent 6" w:uiPriority="48"/>
-    <w:lsdException w:name="List Table 4 Accent 6" w:uiPriority="49"/>
-    <w:lsdException w:name="List Table 5 Dark Accent 6" w:uiPriority="50"/>
-    <w:lsdException w:name="List Table 6 Colorful Accent 6" w:uiPriority="51"/>
-    <w:lsdException w:name="List Table 7 Colorful Accent 6" w:uiPriority="52"/>
+  <w:latentStyles w:defLockedState="0" w:defUIPriority="99" w:defSemiHidden="1" w:defUnhideWhenUsed="1" w:defQFormat="0" w:count="267">
+    <w:lsdException w:name="Normal" w:semiHidden="0" w:uiPriority="0" w:unhideWhenUsed="0" w:qFormat="1"/>
+    <w:lsdException w:name="heading 1" w:semiHidden="0" w:uiPriority="9" w:unhideWhenUsed="0" w:qFormat="1"/>
+    <w:lsdException w:name="heading 2" w:uiPriority="9" w:qFormat="1"/>
+    <w:lsdException w:name="heading 3" w:uiPriority="9" w:qFormat="1"/>
+    <w:lsdException w:name="heading 4" w:uiPriority="9" w:qFormat="1"/>
+    <w:lsdException w:name="heading 5" w:uiPriority="9" w:qFormat="1"/>
+    <w:lsdException w:name="heading 6" w:uiPriority="9" w:qFormat="1"/>
+    <w:lsdException w:name="heading 7" w:uiPriority="9" w:qFormat="1"/>
+    <w:lsdException w:name="heading 8" w:uiPriority="9" w:qFormat="1"/>
+    <w:lsdException w:name="heading 9" w:uiPriority="9" w:qFormat="1"/>
+    <w:lsdException w:name="toc 1" w:uiPriority="39"/>
+    <w:lsdException w:name="toc 2" w:uiPriority="39"/>
+    <w:lsdException w:name="toc 3" w:uiPriority="39"/>
+    <w:lsdException w:name="toc 4" w:uiPriority="39"/>
+    <w:lsdException w:name="toc 5" w:uiPriority="39"/>
+    <w:lsdException w:name="toc 6" w:uiPriority="39"/>
+    <w:lsdException w:name="toc 7" w:uiPriority="39"/>
+    <w:lsdException w:name="toc 8" w:uiPriority="39"/>
+    <w:lsdException w:name="toc 9" w:uiPriority="39"/>
+    <w:lsdException w:name="caption" w:uiPriority="35" w:qFormat="1"/>
+    <w:lsdException w:name="Title" w:semiHidden="0" w:uiPriority="10" w:unhideWhenUsed="0" w:qFormat="1"/>
+    <w:lsdException w:name="Default Paragraph Font" w:uiPriority="1"/>
+    <w:lsdException w:name="Subtitle" w:semiHidden="0" w:uiPriority="11" w:unhideWhenUsed="0" w:qFormat="1"/>
+    <w:lsdException w:name="Strong" w:semiHidden="0" w:uiPriority="22" w:unhideWhenUsed="0" w:qFormat="1"/>
+    <w:lsdException w:name="Emphasis" w:semiHidden="0" w:uiPriority="20" w:unhideWhenUsed="0" w:qFormat="1"/>
+    <w:lsdException w:name="Table Grid" w:semiHidden="0" w:uiPriority="39" w:unhideWhenUsed="0"/>
+    <w:lsdException w:name="Placeholder Text" w:unhideWhenUsed="0"/>
+    <w:lsdException w:name="No Spacing" w:semiHidden="0" w:uiPriority="1" w:unhideWhenUsed="0" w:qFormat="1"/>
+    <w:lsdException w:name="Light Shading" w:semiHidden="0" w:uiPriority="60" w:unhideWhenUsed="0"/>
+    <w:lsdException w:name="Light List" w:semiHidden="0" w:uiPriority="61" w:unhideWhenUsed="0"/>
+    <w:lsdException w:name="Light Grid" w:semiHidden="0" w:uiPriority="62" w:unhideWhenUsed="0"/>
+    <w:lsdException w:name="Medium Shading 1" w:semiHidden="0" w:uiPriority="63" w:unhideWhenUsed="0"/>
+    <w:lsdException w:name="Medium Shading 2" w:semiHidden="0" w:uiPriority="64" w:unhideWhenUsed="0"/>
+    <w:lsdException w:name="Medium List 1" w:semiHidden="0" w:uiPriority="65" w:unhideWhenUsed="0"/>
+    <w:lsdException w:name="Medium List 2" w:semiHidden="0" w:uiPriority="66" w:unhideWhenUsed="0"/>
+    <w:lsdException w:name="Medium Grid 1" w:semiHidden="0" w:uiPriority="67" w:unhideWhenUsed="0"/>
+    <w:lsdException w:name="Medium Grid 2" w:semiHidden="0" w:uiPriority="68" w:unhideWhenUsed="0"/>
+    <w:lsdException w:name="Medium Grid 3" w:semiHidden="0" w:uiPriority="69" w:unhideWhenUsed="0"/>
+    <w:lsdException w:name="Dark List" w:semiHidden="0" w:uiPriority="70" w:unhideWhenUsed="0"/>
+    <w:lsdException w:name="Colorful Shading" w:semiHidden="0" w:uiPriority="71" w:unhideWhenUsed="0"/>
+    <w:lsdException w:name="Colorful List" w:semiHidden="0" w:uiPriority="72" w:unhideWhenUsed="0"/>
+    <w:lsdException w:name="Colorful Grid" w:semiHidden="0" w:uiPriority="73" w:unhideWhenUsed="0"/>
+    <w:lsdException w:name="Light Shading Accent 1" w:semiHidden="0" w:uiPriority="60" w:unhideWhenUsed="0"/>
+    <w:lsdException w:name="Light List Accent 1" w:semiHidden="0" w:uiPriority="61" w:unhideWhenUsed="0"/>
+    <w:lsdException w:name="Light Grid Accent 1" w:semiHidden="0" w:uiPriority="62" w:unhideWhenUsed="0"/>
+    <w:lsdException w:name="Medium Shading 1 Accent 1" w:semiHidden="0" w:uiPriority="63" w:unhideWhenUsed="0"/>
+    <w:lsdException w:name="Medium Shading 2 Accent 1" w:semiHidden="0" w:uiPriority="64" w:unhideWhenUsed="0"/>
+    <w:lsdException w:name="Medium List 1 Accent 1" w:semiHidden="0" w:uiPriority="65" w:unhideWhenUsed="0"/>
+    <w:lsdException w:name="Revision" w:unhideWhenUsed="0"/>
+    <w:lsdException w:name="List Paragraph" w:semiHidden="0" w:uiPriority="34" w:unhideWhenUsed="0" w:qFormat="1"/>
+    <w:lsdException w:name="Quote" w:semiHidden="0" w:uiPriority="29" w:unhideWhenUsed="0" w:qFormat="1"/>
+    <w:lsdException w:name="Intense Quote" w:semiHidden="0" w:uiPriority="30" w:unhideWhenUsed="0" w:qFormat="1"/>
+    <w:lsdException w:name="Medium List 2 Accent 1" w:semiHidden="0" w:uiPriority="66" w:unhideWhenUsed="0"/>
+    <w:lsdException w:name="Medium Grid 1 Accent 1" w:semiHidden="0" w:uiPriority="67" w:unhideWhenUsed="0"/>
+    <w:lsdException w:name="Medium Grid 2 Accent 1" w:semiHidden="0" w:uiPriority="68" w:unhideWhenUsed="0"/>
+    <w:lsdException w:name="Medium Grid 3 Accent 1" w:semiHidden="0" w:uiPriority="69" w:unhideWhenUsed="0"/>
+    <w:lsdException w:name="Dark List Accent 1" w:semiHidden="0" w:uiPriority="70" w:unhideWhenUsed="0"/>
+    <w:lsdException w:name="Colorful Shading Accent 1" w:semiHidden="0" w:uiPriority="71" w:unhideWhenUsed="0"/>
+    <w:lsdException w:name="Colorful List Accent 1" w:semiHidden="0" w:uiPriority="72" w:unhideWhenUsed="0"/>
+    <w:lsdException w:name="Colorful Grid Accent 1" w:semiHidden="0" w:uiPriority="73" w:unhideWhenUsed="0"/>
+    <w:lsdException w:name="Light Shading Accent 2" w:semiHidden="0" w:uiPriority="60" w:unhideWhenUsed="0"/>
+    <w:lsdException w:name="Light List Accent 2" w:semiHidden="0" w:uiPriority="61" w:unhideWhenUsed="0"/>
+    <w:lsdException w:name="Light Grid Accent 2" w:semiHidden="0" w:uiPriority="62" w:unhideWhenUsed="0"/>
+    <w:lsdException w:name="Medium Shading 1 Accent 2" w:semiHidden="0" w:uiPriority="63" w:unhideWhenUsed="0"/>
+    <w:lsdException w:name="Medium Shading 2 Accent 2" w:semiHidden="0" w:uiPriority="64" w:unhideWhenUsed="0"/>
+    <w:lsdException w:name="Medium List 1 Accent 2" w:semiHidden="0" w:uiPriority="65" w:unhideWhenUsed="0"/>
+    <w:lsdException w:name="Medium List 2 Accent 2" w:semiHidden="0" w:uiPriority="66" w:unhideWhenUsed="0"/>
+    <w:lsdException w:name="Medium Grid 1 Accent 2" w:semiHidden="0" w:uiPriority="67" w:unhideWhenUsed="0"/>
+    <w:lsdException w:name="Medium Grid 2 Accent 2" w:semiHidden="0" w:uiPriority="68" w:unhideWhenUsed="0"/>
+    <w:lsdException w:name="Medium Grid 3 Accent 2" w:semiHidden="0" w:uiPriority="69" w:unhideWhenUsed="0"/>
+    <w:lsdException w:name="Dark List Accent 2" w:semiHidden="0" w:uiPriority="70" w:unhideWhenUsed="0"/>
+    <w:lsdException w:name="Colorful Shading Accent 2" w:semiHidden="0" w:uiPriority="71" w:unhideWhenUsed="0"/>
+    <w:lsdException w:name="Colorful List Accent 2" w:semiHidden="0" w:uiPriority="72" w:unhideWhenUsed="0"/>
+    <w:lsdException w:name="Colorful Grid Accent 2" w:semiHidden="0" w:uiPriority="73" w:unhideWhenUsed="0"/>
+    <w:lsdException w:name="Light Shading Accent 3" w:semiHidden="0" w:uiPriority="60" w:unhideWhenUsed="0"/>
+    <w:lsdException w:name="Light List Accent 3" w:semiHidden="0" w:uiPriority="61" w:unhideWhenUsed="0"/>
+    <w:lsdException w:name="Light Grid Accent 3" w:semiHidden="0" w:uiPriority="62" w:unhideWhenUsed="0"/>
+    <w:lsdException w:name="Medium Shading 1 Accent 3" w:semiHidden="0" w:uiPriority="63" w:unhideWhenUsed="0"/>
+    <w:lsdException w:name="Medium Shading 2 Accent 3" w:semiHidden="0" w:uiPriority="64" w:unhideWhenUsed="0"/>
+    <w:lsdException w:name="Medium List 1 Accent 3" w:semiHidden="0" w:uiPriority="65" w:unhideWhenUsed="0"/>
+    <w:lsdException w:name="Medium List 2 Accent 3" w:semiHidden="0" w:uiPriority="66" w:unhideWhenUsed="0"/>
+    <w:lsdException w:name="Medium Grid 1 Accent 3" w:semiHidden="0" w:uiPriority="67" w:unhideWhenUsed="0"/>
+    <w:lsdException w:name="Medium Grid 2 Accent 3" w:semiHidden="0" w:uiPriority="68" w:unhideWhenUsed="0"/>
+    <w:lsdException w:name="Medium Grid 3 Accent 3" w:semiHidden="0" w:uiPriority="69" w:unhideWhenUsed="0"/>
+    <w:lsdException w:name="Dark List Accent 3" w:semiHidden="0" w:uiPriority="70" w:unhideWhenUsed="0"/>
+    <w:lsdException w:name="Colorful Shading Accent 3" w:semiHidden="0" w:uiPriority="71" w:unhideWhenUsed="0"/>
+    <w:lsdException w:name="Colorful List Accent 3" w:semiHidden="0" w:uiPriority="72" w:unhideWhenUsed="0"/>
+    <w:lsdException w:name="Colorful Grid Accent 3" w:semiHidden="0" w:uiPriority="73" w:unhideWhenUsed="0"/>
+    <w:lsdException w:name="Light Shading Accent 4" w:semiHidden="0" w:uiPriority="60" w:unhideWhenUsed="0"/>
+    <w:lsdException w:name="Light List Accent 4" w:semiHidden="0" w:uiPriority="61" w:unhideWhenUsed="0"/>
+    <w:lsdException w:name="Light Grid Accent 4" w:semiHidden="0" w:uiPriority="62" w:unhideWhenUsed="0"/>
+    <w:lsdException w:name="Medium Shading 1 Accent 4" w:semiHidden="0" w:uiPriority="63" w:unhideWhenUsed="0"/>
+    <w:lsdException w:name="Medium Shading 2 Accent 4" w:semiHidden="0" w:uiPriority="64" w:unhideWhenUsed="0"/>
+    <w:lsdException w:name="Medium List 1 Accent 4" w:semiHidden="0" w:uiPriority="65" w:unhideWhenUsed="0"/>
+    <w:lsdException w:name="Medium List 2 Accent 4" w:semiHidden="0" w:uiPriority="66" w:unhideWhenUsed="0"/>
+    <w:lsdException w:name="Medium Grid 1 Accent 4" w:semiHidden="0" w:uiPriority="67" w:unhideWhenUsed="0"/>
+    <w:lsdException w:name="Medium Grid 2 Accent 4" w:semiHidden="0" w:uiPriority="68" w:unhideWhenUsed="0"/>
+    <w:lsdException w:name="Medium Grid 3 Accent 4" w:semiHidden="0" w:uiPriority="69" w:unhideWhenUsed="0"/>
+    <w:lsdException w:name="Dark List Accent 4" w:semiHidden="0" w:uiPriority="70" w:unhideWhenUsed="0"/>
+    <w:lsdException w:name="Colorful Shading Accent 4" w:semiHidden="0" w:uiPriority="71" w:unhideWhenUsed="0"/>
+    <w:lsdException w:name="Colorful List Accent 4" w:semiHidden="0" w:uiPriority="72" w:unhideWhenUsed="0"/>
+    <w:lsdException w:name="Colorful Grid Accent 4" w:semiHidden="0" w:uiPriority="73" w:unhideWhenUsed="0"/>
+    <w:lsdException w:name="Light Shading Accent 5" w:semiHidden="0" w:uiPriority="60" w:unhideWhenUsed="0"/>
+    <w:lsdException w:name="Light List Accent 5" w:semiHidden="0" w:uiPriority="61" w:unhideWhenUsed="0"/>
+    <w:lsdException w:name="Light Grid Accent 5" w:semiHidden="0" w:uiPriority="62" w:unhideWhenUsed="0"/>
+    <w:lsdException w:name="Medium Shading 1 Accent 5" w:semiHidden="0" w:uiPriority="63" w:unhideWhenUsed="0"/>
+    <w:lsdException w:name="Medium Shading 2 Accent 5" w:semiHidden="0" w:uiPriority="64" w:unhideWhenUsed="0"/>
+    <w:lsdException w:name="Medium List 1 Accent 5" w:semiHidden="0" w:uiPriority="65" w:unhideWhenUsed="0"/>
+    <w:lsdException w:name="Medium List 2 Accent 5" w:semiHidden="0" w:uiPriority="66" w:unhideWhenUsed="0"/>
+    <w:lsdException w:name="Medium Grid 1 Accent 5" w:semiHidden="0" w:uiPriority="67" w:unhideWhenUsed="0"/>
+    <w:lsdException w:name="Medium Grid 2 Accent 5" w:semiHidden="0" w:uiPriority="68" w:unhideWhenUsed="0"/>
+    <w:lsdException w:name="Medium Grid 3 Accent 5" w:semiHidden="0" w:uiPriority="69" w:unhideWhenUsed="0"/>
+    <w:lsdException w:name="Dark List Accent 5" w:semiHidden="0" w:uiPriority="70" w:unhideWhenUsed="0"/>
+    <w:lsdException w:name="Colorful Shading Accent 5" w:semiHidden="0" w:uiPriority="71" w:unhideWhenUsed="0"/>
+    <w:lsdException w:name="Colorful List Accent 5" w:semiHidden="0" w:uiPriority="72" w:unhideWhenUsed="0"/>
+    <w:lsdException w:name="Colorful Grid Accent 5" w:semiHidden="0" w:uiPriority="73" w:unhideWhenUsed="0"/>
+    <w:lsdException w:name="Light Shading Accent 6" w:semiHidden="0" w:uiPriority="60" w:unhideWhenUsed="0"/>
+    <w:lsdException w:name="Light List Accent 6" w:semiHidden="0" w:uiPriority="61" w:unhideWhenUsed="0"/>
+    <w:lsdException w:name="Light Grid Accent 6" w:semiHidden="0" w:uiPriority="62" w:unhideWhenUsed="0"/>
+    <w:lsdException w:name="Medium Shading 1 Accent 6" w:semiHidden="0" w:uiPriority="63" w:unhideWhenUsed="0"/>
+    <w:lsdException w:name="Medium Shading 2 Accent 6" w:semiHidden="0" w:uiPriority="64" w:unhideWhenUsed="0"/>
+    <w:lsdException w:name="Medium List 1 Accent 6" w:semiHidden="0" w:uiPriority="65" w:unhideWhenUsed="0"/>
+    <w:lsdException w:name="Medium List 2 Accent 6" w:semiHidden="0" w:uiPriority="66" w:unhideWhenUsed="0"/>
+    <w:lsdException w:name="Medium Grid 1 Accent 6" w:semiHidden="0" w:uiPriority="67" w:unhideWhenUsed="0"/>
+    <w:lsdException w:name="Medium Grid 2 Accent 6" w:semiHidden="0" w:uiPriority="68" w:unhideWhenUsed="0"/>
+    <w:lsdException w:name="Medium Grid 3 Accent 6" w:semiHidden="0" w:uiPriority="69" w:unhideWhenUsed="0"/>
+    <w:lsdException w:name="Dark List Accent 6" w:semiHidden="0" w:uiPriority="70" w:unhideWhenUsed="0"/>
+    <w:lsdException w:name="Colorful Shading Accent 6" w:semiHidden="0" w:uiPriority="71" w:unhideWhenUsed="0"/>
+    <w:lsdException w:name="Colorful List Accent 6" w:semiHidden="0" w:uiPriority="72" w:unhideWhenUsed="0"/>
+    <w:lsdException w:name="Colorful Grid Accent 6" w:semiHidden="0" w:uiPriority="73" w:unhideWhenUsed="0"/>
+    <w:lsdException w:name="Subtle Emphasis" w:semiHidden="0" w:uiPriority="19" w:unhideWhenUsed="0" w:qFormat="1"/>
+    <w:lsdException w:name="Intense Emphasis" w:semiHidden="0" w:uiPriority="21" w:unhideWhenUsed="0" w:qFormat="1"/>
+    <w:lsdException w:name="Subtle Reference" w:semiHidden="0" w:uiPriority="31" w:unhideWhenUsed="0" w:qFormat="1"/>
+    <w:lsdException w:name="Intense Reference" w:semiHidden="0" w:uiPriority="32" w:unhideWhenUsed="0" w:qFormat="1"/>
+    <w:lsdException w:name="Book Title" w:semiHidden="0" w:uiPriority="33" w:unhideWhenUsed="0" w:qFormat="1"/>
+    <w:lsdException w:name="Bibliography" w:uiPriority="37"/>
+    <w:lsdException w:name="TOC Heading" w:uiPriority="39" w:qFormat="1"/>
   </w:latentStyles>
   <w:style w:type="paragraph" w:default="1" w:styleId="Normal">
     <w:name w:val="Normal"/>
     <w:qFormat/>
+    <w:rsid w:val="007F39DC"/>
   </w:style>
-  <w:style w:type="paragraph" w:styleId="Heading1">
+  <w:style w:type="paragraph" w:styleId="Overskrift1">
     <w:name w:val="heading 1"/>
     <w:basedOn w:val="Normal"/>
     <w:next w:val="Normal"/>
-    <w:link w:val="Heading1Char"/>
+    <w:link w:val="Overskrift1Tegn"/>
     <w:uiPriority w:val="9"/>
     <w:qFormat/>
     <w:rsid w:val="00AB575E"/>
@@ -834,11 +702,11 @@
       <w:szCs w:val="32"/>
     </w:rPr>
   </w:style>
-  <w:style w:type="paragraph" w:styleId="Heading2">
+  <w:style w:type="paragraph" w:styleId="Overskrift2">
     <w:name w:val="heading 2"/>
     <w:basedOn w:val="Normal"/>
     <w:next w:val="Normal"/>
-    <w:link w:val="Heading2Char"/>
+    <w:link w:val="Overskrift2Tegn"/>
     <w:uiPriority w:val="9"/>
     <w:unhideWhenUsed/>
     <w:qFormat/>
@@ -858,11 +726,11 @@
       <w:szCs w:val="26"/>
     </w:rPr>
   </w:style>
-  <w:style w:type="paragraph" w:styleId="Heading3">
+  <w:style w:type="paragraph" w:styleId="Overskrift3">
     <w:name w:val="heading 3"/>
     <w:basedOn w:val="Normal"/>
     <w:next w:val="Normal"/>
-    <w:link w:val="Heading3Char"/>
+    <w:link w:val="Overskrift3Tegn"/>
     <w:uiPriority w:val="9"/>
     <w:unhideWhenUsed/>
     <w:qFormat/>
@@ -880,17 +748,18 @@
       <w:color w:val="5B9BD5" w:themeColor="accent1"/>
     </w:rPr>
   </w:style>
-  <w:style w:type="character" w:default="1" w:styleId="DefaultParagraphFont">
+  <w:style w:type="character" w:default="1" w:styleId="Standardskrifttypeiafsnit">
     <w:name w:val="Default Paragraph Font"/>
     <w:uiPriority w:val="1"/>
     <w:semiHidden/>
     <w:unhideWhenUsed/>
   </w:style>
-  <w:style w:type="table" w:default="1" w:styleId="TableNormal">
+  <w:style w:type="table" w:default="1" w:styleId="Tabel-Normal">
     <w:name w:val="Normal Table"/>
     <w:uiPriority w:val="99"/>
     <w:semiHidden/>
     <w:unhideWhenUsed/>
+    <w:qFormat/>
     <w:tblPr>
       <w:tblInd w:w="0" w:type="dxa"/>
       <w:tblCellMar>
@@ -901,16 +770,16 @@
       </w:tblCellMar>
     </w:tblPr>
   </w:style>
-  <w:style w:type="numbering" w:default="1" w:styleId="NoList">
+  <w:style w:type="numbering" w:default="1" w:styleId="Ingenoversigt">
     <w:name w:val="No List"/>
     <w:uiPriority w:val="99"/>
     <w:semiHidden/>
     <w:unhideWhenUsed/>
   </w:style>
-  <w:style w:type="character" w:customStyle="1" w:styleId="Heading1Char">
-    <w:name w:val="Heading 1 Char"/>
-    <w:basedOn w:val="DefaultParagraphFont"/>
-    <w:link w:val="Heading1"/>
+  <w:style w:type="character" w:customStyle="1" w:styleId="Overskrift1Tegn">
+    <w:name w:val="Overskrift 1 Tegn"/>
+    <w:basedOn w:val="Standardskrifttypeiafsnit"/>
+    <w:link w:val="Overskrift1"/>
     <w:uiPriority w:val="9"/>
     <w:rsid w:val="00AB575E"/>
     <w:rPr>
@@ -920,10 +789,10 @@
       <w:szCs w:val="32"/>
     </w:rPr>
   </w:style>
-  <w:style w:type="character" w:customStyle="1" w:styleId="Heading2Char">
-    <w:name w:val="Heading 2 Char"/>
-    <w:basedOn w:val="DefaultParagraphFont"/>
-    <w:link w:val="Heading2"/>
+  <w:style w:type="character" w:customStyle="1" w:styleId="Overskrift2Tegn">
+    <w:name w:val="Overskrift 2 Tegn"/>
+    <w:basedOn w:val="Standardskrifttypeiafsnit"/>
+    <w:link w:val="Overskrift2"/>
     <w:uiPriority w:val="9"/>
     <w:rsid w:val="00E7168B"/>
     <w:rPr>
@@ -935,10 +804,10 @@
       <w:szCs w:val="26"/>
     </w:rPr>
   </w:style>
-  <w:style w:type="character" w:customStyle="1" w:styleId="Heading3Char">
-    <w:name w:val="Heading 3 Char"/>
-    <w:basedOn w:val="DefaultParagraphFont"/>
-    <w:link w:val="Heading3"/>
+  <w:style w:type="character" w:customStyle="1" w:styleId="Overskrift3Tegn">
+    <w:name w:val="Overskrift 3 Tegn"/>
+    <w:basedOn w:val="Standardskrifttypeiafsnit"/>
+    <w:link w:val="Overskrift3"/>
     <w:uiPriority w:val="9"/>
     <w:rsid w:val="00E7168B"/>
     <w:rPr>
@@ -1206,7 +1075,7 @@
   <a:extraClrSchemeLst/>
   <a:extLst>
     <a:ext uri="{05A4C25C-085E-4340-85A3-A5531E510DB2}">
-      <thm15:themeFamily xmlns:thm15="http://schemas.microsoft.com/office/thememl/2012/main" name="Office Theme" id="{62F939B6-93AF-4DB8-9C6B-D6C7DFDC589F}" vid="{4A3C46E8-61CC-4603-A589-7422A47A8E4A}"/>
+      <thm15:themeFamily xmlns:thm15="http://schemas.microsoft.com/office/thememl/2012/main" xmlns="" name="Office Theme" id="{62F939B6-93AF-4DB8-9C6B-D6C7DFDC589F}" vid="{4A3C46E8-61CC-4603-A589-7422A47A8E4A}"/>
     </a:ext>
   </a:extLst>
 </a:theme>

</xml_diff>